<commit_message>
Actualizacion Fase 2 Final
</commit_message>
<xml_diff>
--- a/Fase 2/Evidencias Proyecto/Evidencias de documentacion/Documentacion SCRUM/Análisis del caso.docx
+++ b/Fase 2/Evidencias Proyecto/Evidencias de documentacion/Documentacion SCRUM/Análisis del caso.docx
@@ -1,6 +1,6 @@
 
 <file path=word/document.xml><?xml version="1.0" encoding="utf-8"?>
-<w:document xmlns:wpc="http://schemas.microsoft.com/office/word/2010/wordprocessingCanvas" xmlns:cx="http://schemas.microsoft.com/office/drawing/2014/chartex" xmlns:cx1="http://schemas.microsoft.com/office/drawing/2015/9/8/chartex" xmlns:cx2="http://schemas.microsoft.com/office/drawing/2015/10/21/chartex" xmlns:cx3="http://schemas.microsoft.com/office/drawing/2016/5/9/chartex" xmlns:cx4="http://schemas.microsoft.com/office/drawing/2016/5/10/chartex" xmlns:cx5="http://schemas.microsoft.com/office/drawing/2016/5/11/chartex" xmlns:cx6="http://schemas.microsoft.com/office/drawing/2016/5/12/chartex" xmlns:cx7="http://schemas.microsoft.com/office/drawing/2016/5/13/chartex" xmlns:cx8="http://schemas.microsoft.com/office/drawing/2016/5/14/chartex" xmlns:mc="http://schemas.openxmlformats.org/markup-compatibility/2006" xmlns:aink="http://schemas.microsoft.com/office/drawing/2016/ink" xmlns:am3d="http://schemas.microsoft.com/office/drawing/2017/model3d" xmlns:o="urn:schemas-microsoft-com:office:office" xmlns:r="http://schemas.openxmlformats.org/officeDocument/2006/relationships" xmlns:m="http://schemas.openxmlformats.org/officeDocument/2006/math" xmlns:v="urn:schemas-microsoft-com:vml" xmlns:wp14="http://schemas.microsoft.com/office/word/2010/wordprocessingDrawing" xmlns:wp="http://schemas.openxmlformats.org/drawingml/2006/wordprocessingDrawing" xmlns:w10="urn:schemas-microsoft-com:office:word" xmlns:w="http://schemas.openxmlformats.org/wordprocessingml/2006/main" xmlns:w14="http://schemas.microsoft.com/office/word/2010/wordml" xmlns:w15="http://schemas.microsoft.com/office/word/2012/wordml" xmlns:w16cid="http://schemas.microsoft.com/office/word/2016/wordml/cid" xmlns:w16se="http://schemas.microsoft.com/office/word/2015/wordml/symex" xmlns:wpg="http://schemas.microsoft.com/office/word/2010/wordprocessingGroup" xmlns:wpi="http://schemas.microsoft.com/office/word/2010/wordprocessingInk" xmlns:wne="http://schemas.microsoft.com/office/word/2006/wordml" xmlns:wps="http://schemas.microsoft.com/office/word/2010/wordprocessingShape" mc:Ignorable="w14 w15 w16se w16cid wp14">
+<w:document xmlns:wpc="http://schemas.microsoft.com/office/word/2010/wordprocessingCanvas" xmlns:cx="http://schemas.microsoft.com/office/drawing/2014/chartex" xmlns:cx1="http://schemas.microsoft.com/office/drawing/2015/9/8/chartex" xmlns:cx2="http://schemas.microsoft.com/office/drawing/2015/10/21/chartex" xmlns:cx3="http://schemas.microsoft.com/office/drawing/2016/5/9/chartex" xmlns:cx4="http://schemas.microsoft.com/office/drawing/2016/5/10/chartex" xmlns:cx5="http://schemas.microsoft.com/office/drawing/2016/5/11/chartex" xmlns:cx6="http://schemas.microsoft.com/office/drawing/2016/5/12/chartex" xmlns:cx7="http://schemas.microsoft.com/office/drawing/2016/5/13/chartex" xmlns:cx8="http://schemas.microsoft.com/office/drawing/2016/5/14/chartex" xmlns:mc="http://schemas.openxmlformats.org/markup-compatibility/2006" xmlns:aink="http://schemas.microsoft.com/office/drawing/2016/ink" xmlns:am3d="http://schemas.microsoft.com/office/drawing/2017/model3d" xmlns:o="urn:schemas-microsoft-com:office:office" xmlns:oel="http://schemas.microsoft.com/office/2019/extlst" xmlns:r="http://schemas.openxmlformats.org/officeDocument/2006/relationships" xmlns:m="http://schemas.openxmlformats.org/officeDocument/2006/math" xmlns:v="urn:schemas-microsoft-com:vml" xmlns:wp14="http://schemas.microsoft.com/office/word/2010/wordprocessingDrawing" xmlns:wp="http://schemas.openxmlformats.org/drawingml/2006/wordprocessingDrawing" xmlns:w10="urn:schemas-microsoft-com:office:word" xmlns:w="http://schemas.openxmlformats.org/wordprocessingml/2006/main" xmlns:w14="http://schemas.microsoft.com/office/word/2010/wordml" xmlns:w15="http://schemas.microsoft.com/office/word/2012/wordml" xmlns:w16cex="http://schemas.microsoft.com/office/word/2018/wordml/cex" xmlns:w16cid="http://schemas.microsoft.com/office/word/2016/wordml/cid" xmlns:w16="http://schemas.microsoft.com/office/word/2018/wordml" xmlns:w16sdtdh="http://schemas.microsoft.com/office/word/2020/wordml/sdtdatahash" xmlns:w16se="http://schemas.microsoft.com/office/word/2015/wordml/symex" xmlns:wpg="http://schemas.microsoft.com/office/word/2010/wordprocessingGroup" xmlns:wpi="http://schemas.microsoft.com/office/word/2010/wordprocessingInk" xmlns:wne="http://schemas.microsoft.com/office/word/2006/wordml" xmlns:wps="http://schemas.microsoft.com/office/word/2010/wordprocessingShape" mc:Ignorable="w14 w15 w16se w16cid w16 w16cex w16sdtdh wp14">
   <w:body>
     <w:p>
       <w:pPr>
@@ -98,14 +98,12 @@
             <w:pPr>
               <w:pStyle w:val="NormalWeb"/>
             </w:pPr>
-            <w:proofErr w:type="spellStart"/>
             <w:r>
               <w:rPr>
                 <w:rStyle w:val="Textoennegrita"/>
               </w:rPr>
               <w:t>EzyRide</w:t>
             </w:r>
-            <w:proofErr w:type="spellEnd"/>
             <w:r>
               <w:t xml:space="preserve"> es una aplicación desarrollada para optimizar la gestión de reservas de transporte compartido, enfocada en mejorar la experiencia de los pasajeros y conductores. La app permite a los pasajeros gestionar su llegada al punto de encuentro, y a los conductores recibir notificaciones y coordinar de forma eficiente sus tiempos y asignaciones.</w:t>
             </w:r>
@@ -117,26 +115,24 @@
             <w:r>
               <w:t xml:space="preserve">Además, </w:t>
             </w:r>
-            <w:proofErr w:type="spellStart"/>
             <w:r>
               <w:rPr>
                 <w:rStyle w:val="Textoennegrita"/>
               </w:rPr>
-              <w:t>Ezy</w:t>
+              <w:t>EzyRi</w:t>
             </w:r>
             <w:r>
               <w:rPr>
                 <w:rStyle w:val="Textoennegrita"/>
               </w:rPr>
-              <w:t>R</w:t>
+              <w:t>d</w:t>
             </w:r>
             <w:r>
               <w:rPr>
                 <w:rStyle w:val="Textoennegrita"/>
               </w:rPr>
-              <w:t>ive</w:t>
+              <w:t>e</w:t>
             </w:r>
-            <w:proofErr w:type="spellEnd"/>
             <w:r>
               <w:t xml:space="preserve"> cuenta con funcionalidades para confirmar manualmente la llegada de los pasajeros, ofreciendo un sistema automatizado para asignar vehículos en función de la demanda y mejorar la logística del servicio de transporte. La aplicación está diseñada para brindar seguridad y eficiencia en los trayectos, con alertas y notificaciones que facilitan la gestión del tiempo para conductores y pasajeros.</w:t>
             </w:r>
@@ -230,10 +226,7 @@
               </w:rPr>
             </w:pPr>
             <w:r>
-              <w:t>Algunos pasajeros que utilizan servicios de transporte hacia el aeropuerto a menudo enfrentan problemas de coordinación, como la pérdida de información sobre sus reservas o el olvido de confirmar su llegada al punto de encuentro. La falta de un sistema centralizado que gestione esta información puede generar confusión, retrasos, y una experiencia negativa tanto para los pasajeros como para los conductores. Además, la falta de comunicación eficiente entre los conductores y los pasajeros puede causar tiempos de espera prolongados y afectar la puntualidad de los servicios. Esto subraya la necesidad de una solución tecnológica que permita gestionar eficientemente las reservas y optimizar la comunicación</w:t>
-            </w:r>
-            <w:r>
-              <w:t>.</w:t>
+              <w:t>Algunos pasajeros que utilizan servicios de transporte hacia el aeropuerto a menudo enfrentan problemas de coordinación, como la pérdida de información sobre sus reservas o el olvido de confirmar su llegada al punto de encuentro. La falta de un sistema centralizado que gestione esta información puede generar confusión, retrasos, y una experiencia negativa tanto para los pasajeros como para los conductores. Además, la falta de comunicación eficiente entre los conductores y los pasajeros puede causar tiempos de espera prolongados y afectar la puntualidad de los servicios. Esto subraya la necesidad de una solución tecnológica que permita gestionar eficientemente las reservas y optimizar la comunicación.</w:t>
             </w:r>
           </w:p>
         </w:tc>
@@ -390,17 +383,15 @@
                 <w:numId w:val="2"/>
               </w:numPr>
               <w:rPr>
+                <w:rFonts w:ascii="Times New Roman" w:hAnsi="Times New Roman"/>
                 <w:lang w:eastAsia="es-CL"/>
               </w:rPr>
             </w:pPr>
             <w:r>
-              <w:t>Permitir a los conductores y pasajeros acceder a cuentas de usuari</w:t>
-            </w:r>
-            <w:r>
-              <w:t>o</w:t>
-            </w:r>
-            <w:r>
-              <w:t>.</w:t>
+              <w:rPr>
+                <w:rFonts w:ascii="Times New Roman" w:hAnsi="Times New Roman"/>
+              </w:rPr>
+              <w:t>Permitir a los conductores y pasajeros acceder a cuentas de usuario.</w:t>
             </w:r>
           </w:p>
           <w:p>
@@ -410,8 +401,14 @@
                 <w:ilvl w:val="0"/>
                 <w:numId w:val="2"/>
               </w:numPr>
+              <w:rPr>
+                <w:rFonts w:ascii="Times New Roman" w:hAnsi="Times New Roman"/>
+              </w:rPr>
             </w:pPr>
             <w:r>
+              <w:rPr>
+                <w:rFonts w:ascii="Times New Roman" w:hAnsi="Times New Roman"/>
+              </w:rPr>
               <w:t>Facilitar la gestión de reservas, con la capacidad de confirmar la llegada y punto de encuentro.</w:t>
             </w:r>
           </w:p>
@@ -422,8 +419,14 @@
                 <w:ilvl w:val="0"/>
                 <w:numId w:val="2"/>
               </w:numPr>
+              <w:rPr>
+                <w:rFonts w:ascii="Times New Roman" w:hAnsi="Times New Roman"/>
+              </w:rPr>
             </w:pPr>
             <w:r>
+              <w:rPr>
+                <w:rFonts w:ascii="Times New Roman" w:hAnsi="Times New Roman"/>
+              </w:rPr>
               <w:t>Proporcionar a los conductores información en tiempo real sobre la ocupación del vehículo, tiempos de espera y horarios de vuelos.</w:t>
             </w:r>
           </w:p>
@@ -434,8 +437,14 @@
                 <w:ilvl w:val="0"/>
                 <w:numId w:val="2"/>
               </w:numPr>
+              <w:rPr>
+                <w:rFonts w:ascii="Times New Roman" w:hAnsi="Times New Roman"/>
+              </w:rPr>
             </w:pPr>
             <w:r>
+              <w:rPr>
+                <w:rFonts w:ascii="Times New Roman" w:hAnsi="Times New Roman"/>
+              </w:rPr>
               <w:t>Implementar un sistema de priorización automática de llegadas basado en factores como la ocupación del vehículo y los tiempos de espera.</w:t>
             </w:r>
           </w:p>
@@ -452,6 +461,9 @@
               </w:rPr>
             </w:pPr>
             <w:r>
+              <w:rPr>
+                <w:rFonts w:ascii="Times New Roman" w:hAnsi="Times New Roman"/>
+              </w:rPr>
               <w:t>Notificar a los conductores y pasajeros sobre tiempos de espera, y confirmaciones de encuentros a través de la aplicación.</w:t>
             </w:r>
           </w:p>
@@ -529,18 +541,8 @@
             <w:pPr>
               <w:pStyle w:val="NormalWeb"/>
             </w:pPr>
-            <w:proofErr w:type="spellStart"/>
             <w:r>
-              <w:t>EzyRide</w:t>
-            </w:r>
-            <w:proofErr w:type="spellEnd"/>
-            <w:r>
-              <w:t xml:space="preserve"> aborda problemas clave de organización y eficiencia, como la asignación adecuada de vehículos, la gestión de tiempos de espera y la priorización de llegadas en función de factores relevantes como la ocupación del vehí</w:t>
-            </w:r>
-            <w:bookmarkStart w:id="1" w:name="_GoBack"/>
-            <w:bookmarkEnd w:id="1"/>
-            <w:r>
-              <w:t>culo y los horarios de vuelo. A través de esta solución tecnológica, se promueve una mayor satisfacción tanto para los conductores como para los pasajeros, mejorando la experiencia del servicio y brindando información en tiempo real para una mayor efectividad.</w:t>
+              <w:t>EzyRide aborda problemas clave de organización y eficiencia, como la asignación adecuada de vehículos, la gestión de tiempos de espera y la priorización de llegadas en función de factores relevantes como la ocupación del vehículo y los horarios de vuelo. A través de esta solución tecnológica, se promueve una mayor satisfacción tanto para los conductores como para los pasajeros, mejorando la experiencia del servicio y brindando información en tiempo real para una mayor efectividad.</w:t>
             </w:r>
           </w:p>
           <w:p>
@@ -548,15 +550,7 @@
               <w:pStyle w:val="NormalWeb"/>
             </w:pPr>
             <w:r>
-              <w:t xml:space="preserve">Al cumplir con estos objetivos, </w:t>
-            </w:r>
-            <w:proofErr w:type="spellStart"/>
-            <w:r>
-              <w:t>EzyRide</w:t>
-            </w:r>
-            <w:proofErr w:type="spellEnd"/>
-            <w:r>
-              <w:t xml:space="preserve"> se convierte en una herramienta esencial para la gestión eficiente del transporte, mejorando la experiencia de los usuarios y aumentando la productividad de los conductores.</w:t>
+              <w:t>Al cumplir con estos objetivos, EzyRide se convierte en una herramienta esencial para la gestión eficiente del transporte, mejorando la experiencia de los usuarios y aumentando la productividad de los conductores.</w:t>
             </w:r>
           </w:p>
           <w:p>
@@ -573,8 +567,8 @@
                 <w:rFonts w:ascii="Calibri" w:eastAsia="Calibri" w:hAnsi="Calibri" w:cs="Calibri"/>
               </w:rPr>
             </w:pPr>
-            <w:bookmarkStart w:id="2" w:name="_heading=h.gjdgxs" w:colFirst="0" w:colLast="0"/>
-            <w:bookmarkEnd w:id="2"/>
+            <w:bookmarkStart w:id="1" w:name="_heading=h.gjdgxs" w:colFirst="0" w:colLast="0"/>
+            <w:bookmarkEnd w:id="1"/>
           </w:p>
         </w:tc>
       </w:tr>
@@ -600,7 +594,7 @@
 </file>
 
 <file path=word/endnotes.xml><?xml version="1.0" encoding="utf-8"?>
-<w:endnotes xmlns:wpc="http://schemas.microsoft.com/office/word/2010/wordprocessingCanvas" xmlns:cx="http://schemas.microsoft.com/office/drawing/2014/chartex" xmlns:cx1="http://schemas.microsoft.com/office/drawing/2015/9/8/chartex" xmlns:cx2="http://schemas.microsoft.com/office/drawing/2015/10/21/chartex" xmlns:cx3="http://schemas.microsoft.com/office/drawing/2016/5/9/chartex" xmlns:cx4="http://schemas.microsoft.com/office/drawing/2016/5/10/chartex" xmlns:cx5="http://schemas.microsoft.com/office/drawing/2016/5/11/chartex" xmlns:cx6="http://schemas.microsoft.com/office/drawing/2016/5/12/chartex" xmlns:cx7="http://schemas.microsoft.com/office/drawing/2016/5/13/chartex" xmlns:cx8="http://schemas.microsoft.com/office/drawing/2016/5/14/chartex" xmlns:mc="http://schemas.openxmlformats.org/markup-compatibility/2006" xmlns:aink="http://schemas.microsoft.com/office/drawing/2016/ink" xmlns:am3d="http://schemas.microsoft.com/office/drawing/2017/model3d" xmlns:o="urn:schemas-microsoft-com:office:office" xmlns:r="http://schemas.openxmlformats.org/officeDocument/2006/relationships" xmlns:m="http://schemas.openxmlformats.org/officeDocument/2006/math" xmlns:v="urn:schemas-microsoft-com:vml" xmlns:wp14="http://schemas.microsoft.com/office/word/2010/wordprocessingDrawing" xmlns:wp="http://schemas.openxmlformats.org/drawingml/2006/wordprocessingDrawing" xmlns:w10="urn:schemas-microsoft-com:office:word" xmlns:w="http://schemas.openxmlformats.org/wordprocessingml/2006/main" xmlns:w14="http://schemas.microsoft.com/office/word/2010/wordml" xmlns:w15="http://schemas.microsoft.com/office/word/2012/wordml" xmlns:w16cid="http://schemas.microsoft.com/office/word/2016/wordml/cid" xmlns:w16se="http://schemas.microsoft.com/office/word/2015/wordml/symex" xmlns:wpg="http://schemas.microsoft.com/office/word/2010/wordprocessingGroup" xmlns:wpi="http://schemas.microsoft.com/office/word/2010/wordprocessingInk" xmlns:wne="http://schemas.microsoft.com/office/word/2006/wordml" xmlns:wps="http://schemas.microsoft.com/office/word/2010/wordprocessingShape" mc:Ignorable="w14 w15 w16se w16cid wp14">
+<w:endnotes xmlns:wpc="http://schemas.microsoft.com/office/word/2010/wordprocessingCanvas" xmlns:cx="http://schemas.microsoft.com/office/drawing/2014/chartex" xmlns:cx1="http://schemas.microsoft.com/office/drawing/2015/9/8/chartex" xmlns:cx2="http://schemas.microsoft.com/office/drawing/2015/10/21/chartex" xmlns:cx3="http://schemas.microsoft.com/office/drawing/2016/5/9/chartex" xmlns:cx4="http://schemas.microsoft.com/office/drawing/2016/5/10/chartex" xmlns:cx5="http://schemas.microsoft.com/office/drawing/2016/5/11/chartex" xmlns:cx6="http://schemas.microsoft.com/office/drawing/2016/5/12/chartex" xmlns:cx7="http://schemas.microsoft.com/office/drawing/2016/5/13/chartex" xmlns:cx8="http://schemas.microsoft.com/office/drawing/2016/5/14/chartex" xmlns:mc="http://schemas.openxmlformats.org/markup-compatibility/2006" xmlns:aink="http://schemas.microsoft.com/office/drawing/2016/ink" xmlns:am3d="http://schemas.microsoft.com/office/drawing/2017/model3d" xmlns:o="urn:schemas-microsoft-com:office:office" xmlns:oel="http://schemas.microsoft.com/office/2019/extlst" xmlns:r="http://schemas.openxmlformats.org/officeDocument/2006/relationships" xmlns:m="http://schemas.openxmlformats.org/officeDocument/2006/math" xmlns:v="urn:schemas-microsoft-com:vml" xmlns:wp14="http://schemas.microsoft.com/office/word/2010/wordprocessingDrawing" xmlns:wp="http://schemas.openxmlformats.org/drawingml/2006/wordprocessingDrawing" xmlns:w10="urn:schemas-microsoft-com:office:word" xmlns:w="http://schemas.openxmlformats.org/wordprocessingml/2006/main" xmlns:w14="http://schemas.microsoft.com/office/word/2010/wordml" xmlns:w15="http://schemas.microsoft.com/office/word/2012/wordml" xmlns:w16cex="http://schemas.microsoft.com/office/word/2018/wordml/cex" xmlns:w16cid="http://schemas.microsoft.com/office/word/2016/wordml/cid" xmlns:w16="http://schemas.microsoft.com/office/word/2018/wordml" xmlns:w16sdtdh="http://schemas.microsoft.com/office/word/2020/wordml/sdtdatahash" xmlns:w16se="http://schemas.microsoft.com/office/word/2015/wordml/symex" xmlns:wpg="http://schemas.microsoft.com/office/word/2010/wordprocessingGroup" xmlns:wpi="http://schemas.microsoft.com/office/word/2010/wordprocessingInk" xmlns:wne="http://schemas.microsoft.com/office/word/2006/wordml" xmlns:wps="http://schemas.microsoft.com/office/word/2010/wordprocessingShape" mc:Ignorable="w14 w15 w16se w16cid w16 w16cex w16sdtdh wp14">
   <w:endnote w:type="separator" w:id="-1">
     <w:p>
       <w:r>
@@ -619,7 +613,7 @@
 </file>
 
 <file path=word/footer1.xml><?xml version="1.0" encoding="utf-8"?>
-<w:ftr xmlns:wpc="http://schemas.microsoft.com/office/word/2010/wordprocessingCanvas" xmlns:cx="http://schemas.microsoft.com/office/drawing/2014/chartex" xmlns:cx1="http://schemas.microsoft.com/office/drawing/2015/9/8/chartex" xmlns:cx2="http://schemas.microsoft.com/office/drawing/2015/10/21/chartex" xmlns:cx3="http://schemas.microsoft.com/office/drawing/2016/5/9/chartex" xmlns:cx4="http://schemas.microsoft.com/office/drawing/2016/5/10/chartex" xmlns:cx5="http://schemas.microsoft.com/office/drawing/2016/5/11/chartex" xmlns:cx6="http://schemas.microsoft.com/office/drawing/2016/5/12/chartex" xmlns:cx7="http://schemas.microsoft.com/office/drawing/2016/5/13/chartex" xmlns:cx8="http://schemas.microsoft.com/office/drawing/2016/5/14/chartex" xmlns:mc="http://schemas.openxmlformats.org/markup-compatibility/2006" xmlns:aink="http://schemas.microsoft.com/office/drawing/2016/ink" xmlns:am3d="http://schemas.microsoft.com/office/drawing/2017/model3d" xmlns:o="urn:schemas-microsoft-com:office:office" xmlns:r="http://schemas.openxmlformats.org/officeDocument/2006/relationships" xmlns:m="http://schemas.openxmlformats.org/officeDocument/2006/math" xmlns:v="urn:schemas-microsoft-com:vml" xmlns:wp14="http://schemas.microsoft.com/office/word/2010/wordprocessingDrawing" xmlns:wp="http://schemas.openxmlformats.org/drawingml/2006/wordprocessingDrawing" xmlns:w10="urn:schemas-microsoft-com:office:word" xmlns:w="http://schemas.openxmlformats.org/wordprocessingml/2006/main" xmlns:w14="http://schemas.microsoft.com/office/word/2010/wordml" xmlns:w15="http://schemas.microsoft.com/office/word/2012/wordml" xmlns:w16cid="http://schemas.microsoft.com/office/word/2016/wordml/cid" xmlns:w16se="http://schemas.microsoft.com/office/word/2015/wordml/symex" xmlns:wpg="http://schemas.microsoft.com/office/word/2010/wordprocessingGroup" xmlns:wpi="http://schemas.microsoft.com/office/word/2010/wordprocessingInk" xmlns:wne="http://schemas.microsoft.com/office/word/2006/wordml" xmlns:wps="http://schemas.microsoft.com/office/word/2010/wordprocessingShape" mc:Ignorable="w14 w15 w16se w16cid wp14">
+<w:ftr xmlns:wpc="http://schemas.microsoft.com/office/word/2010/wordprocessingCanvas" xmlns:cx="http://schemas.microsoft.com/office/drawing/2014/chartex" xmlns:cx1="http://schemas.microsoft.com/office/drawing/2015/9/8/chartex" xmlns:cx2="http://schemas.microsoft.com/office/drawing/2015/10/21/chartex" xmlns:cx3="http://schemas.microsoft.com/office/drawing/2016/5/9/chartex" xmlns:cx4="http://schemas.microsoft.com/office/drawing/2016/5/10/chartex" xmlns:cx5="http://schemas.microsoft.com/office/drawing/2016/5/11/chartex" xmlns:cx6="http://schemas.microsoft.com/office/drawing/2016/5/12/chartex" xmlns:cx7="http://schemas.microsoft.com/office/drawing/2016/5/13/chartex" xmlns:cx8="http://schemas.microsoft.com/office/drawing/2016/5/14/chartex" xmlns:mc="http://schemas.openxmlformats.org/markup-compatibility/2006" xmlns:aink="http://schemas.microsoft.com/office/drawing/2016/ink" xmlns:am3d="http://schemas.microsoft.com/office/drawing/2017/model3d" xmlns:o="urn:schemas-microsoft-com:office:office" xmlns:oel="http://schemas.microsoft.com/office/2019/extlst" xmlns:r="http://schemas.openxmlformats.org/officeDocument/2006/relationships" xmlns:m="http://schemas.openxmlformats.org/officeDocument/2006/math" xmlns:v="urn:schemas-microsoft-com:vml" xmlns:wp14="http://schemas.microsoft.com/office/word/2010/wordprocessingDrawing" xmlns:wp="http://schemas.openxmlformats.org/drawingml/2006/wordprocessingDrawing" xmlns:w10="urn:schemas-microsoft-com:office:word" xmlns:w="http://schemas.openxmlformats.org/wordprocessingml/2006/main" xmlns:w14="http://schemas.microsoft.com/office/word/2010/wordml" xmlns:w15="http://schemas.microsoft.com/office/word/2012/wordml" xmlns:w16cex="http://schemas.microsoft.com/office/word/2018/wordml/cex" xmlns:w16cid="http://schemas.microsoft.com/office/word/2016/wordml/cid" xmlns:w16="http://schemas.microsoft.com/office/word/2018/wordml" xmlns:w16sdtdh="http://schemas.microsoft.com/office/word/2020/wordml/sdtdatahash" xmlns:w16se="http://schemas.microsoft.com/office/word/2015/wordml/symex" xmlns:wpg="http://schemas.microsoft.com/office/word/2010/wordprocessingGroup" xmlns:wpi="http://schemas.microsoft.com/office/word/2010/wordprocessingInk" xmlns:wne="http://schemas.microsoft.com/office/word/2006/wordml" xmlns:wps="http://schemas.microsoft.com/office/word/2010/wordprocessingShape" mc:Ignorable="w14 w15 w16se w16cid w16 w16cex w16sdtdh wp14">
   <w:p>
     <w:pPr>
       <w:pBdr>
@@ -680,7 +674,7 @@
 </file>
 
 <file path=word/footer2.xml><?xml version="1.0" encoding="utf-8"?>
-<w:ftr xmlns:wpc="http://schemas.microsoft.com/office/word/2010/wordprocessingCanvas" xmlns:cx="http://schemas.microsoft.com/office/drawing/2014/chartex" xmlns:cx1="http://schemas.microsoft.com/office/drawing/2015/9/8/chartex" xmlns:cx2="http://schemas.microsoft.com/office/drawing/2015/10/21/chartex" xmlns:cx3="http://schemas.microsoft.com/office/drawing/2016/5/9/chartex" xmlns:cx4="http://schemas.microsoft.com/office/drawing/2016/5/10/chartex" xmlns:cx5="http://schemas.microsoft.com/office/drawing/2016/5/11/chartex" xmlns:cx6="http://schemas.microsoft.com/office/drawing/2016/5/12/chartex" xmlns:cx7="http://schemas.microsoft.com/office/drawing/2016/5/13/chartex" xmlns:cx8="http://schemas.microsoft.com/office/drawing/2016/5/14/chartex" xmlns:mc="http://schemas.openxmlformats.org/markup-compatibility/2006" xmlns:aink="http://schemas.microsoft.com/office/drawing/2016/ink" xmlns:am3d="http://schemas.microsoft.com/office/drawing/2017/model3d" xmlns:o="urn:schemas-microsoft-com:office:office" xmlns:r="http://schemas.openxmlformats.org/officeDocument/2006/relationships" xmlns:m="http://schemas.openxmlformats.org/officeDocument/2006/math" xmlns:v="urn:schemas-microsoft-com:vml" xmlns:wp14="http://schemas.microsoft.com/office/word/2010/wordprocessingDrawing" xmlns:wp="http://schemas.openxmlformats.org/drawingml/2006/wordprocessingDrawing" xmlns:w10="urn:schemas-microsoft-com:office:word" xmlns:w="http://schemas.openxmlformats.org/wordprocessingml/2006/main" xmlns:w14="http://schemas.microsoft.com/office/word/2010/wordml" xmlns:w15="http://schemas.microsoft.com/office/word/2012/wordml" xmlns:w16cid="http://schemas.microsoft.com/office/word/2016/wordml/cid" xmlns:w16se="http://schemas.microsoft.com/office/word/2015/wordml/symex" xmlns:wpg="http://schemas.microsoft.com/office/word/2010/wordprocessingGroup" xmlns:wpi="http://schemas.microsoft.com/office/word/2010/wordprocessingInk" xmlns:wne="http://schemas.microsoft.com/office/word/2006/wordml" xmlns:wps="http://schemas.microsoft.com/office/word/2010/wordprocessingShape" mc:Ignorable="w14 w15 w16se w16cid wp14">
+<w:ftr xmlns:wpc="http://schemas.microsoft.com/office/word/2010/wordprocessingCanvas" xmlns:cx="http://schemas.microsoft.com/office/drawing/2014/chartex" xmlns:cx1="http://schemas.microsoft.com/office/drawing/2015/9/8/chartex" xmlns:cx2="http://schemas.microsoft.com/office/drawing/2015/10/21/chartex" xmlns:cx3="http://schemas.microsoft.com/office/drawing/2016/5/9/chartex" xmlns:cx4="http://schemas.microsoft.com/office/drawing/2016/5/10/chartex" xmlns:cx5="http://schemas.microsoft.com/office/drawing/2016/5/11/chartex" xmlns:cx6="http://schemas.microsoft.com/office/drawing/2016/5/12/chartex" xmlns:cx7="http://schemas.microsoft.com/office/drawing/2016/5/13/chartex" xmlns:cx8="http://schemas.microsoft.com/office/drawing/2016/5/14/chartex" xmlns:mc="http://schemas.openxmlformats.org/markup-compatibility/2006" xmlns:aink="http://schemas.microsoft.com/office/drawing/2016/ink" xmlns:am3d="http://schemas.microsoft.com/office/drawing/2017/model3d" xmlns:o="urn:schemas-microsoft-com:office:office" xmlns:oel="http://schemas.microsoft.com/office/2019/extlst" xmlns:r="http://schemas.openxmlformats.org/officeDocument/2006/relationships" xmlns:m="http://schemas.openxmlformats.org/officeDocument/2006/math" xmlns:v="urn:schemas-microsoft-com:vml" xmlns:wp14="http://schemas.microsoft.com/office/word/2010/wordprocessingDrawing" xmlns:wp="http://schemas.openxmlformats.org/drawingml/2006/wordprocessingDrawing" xmlns:w10="urn:schemas-microsoft-com:office:word" xmlns:w="http://schemas.openxmlformats.org/wordprocessingml/2006/main" xmlns:w14="http://schemas.microsoft.com/office/word/2010/wordml" xmlns:w15="http://schemas.microsoft.com/office/word/2012/wordml" xmlns:w16cex="http://schemas.microsoft.com/office/word/2018/wordml/cex" xmlns:w16cid="http://schemas.microsoft.com/office/word/2016/wordml/cid" xmlns:w16="http://schemas.microsoft.com/office/word/2018/wordml" xmlns:w16sdtdh="http://schemas.microsoft.com/office/word/2020/wordml/sdtdatahash" xmlns:w16se="http://schemas.microsoft.com/office/word/2015/wordml/symex" xmlns:wpg="http://schemas.microsoft.com/office/word/2010/wordprocessingGroup" xmlns:wpi="http://schemas.microsoft.com/office/word/2010/wordprocessingInk" xmlns:wne="http://schemas.microsoft.com/office/word/2006/wordml" xmlns:wps="http://schemas.microsoft.com/office/word/2010/wordprocessingShape" mc:Ignorable="w14 w15 w16se w16cid w16 w16cex w16sdtdh wp14">
   <w:p>
     <w:pPr>
       <w:pBdr>
@@ -831,7 +825,7 @@
 </file>
 
 <file path=word/footnotes.xml><?xml version="1.0" encoding="utf-8"?>
-<w:footnotes xmlns:wpc="http://schemas.microsoft.com/office/word/2010/wordprocessingCanvas" xmlns:cx="http://schemas.microsoft.com/office/drawing/2014/chartex" xmlns:cx1="http://schemas.microsoft.com/office/drawing/2015/9/8/chartex" xmlns:cx2="http://schemas.microsoft.com/office/drawing/2015/10/21/chartex" xmlns:cx3="http://schemas.microsoft.com/office/drawing/2016/5/9/chartex" xmlns:cx4="http://schemas.microsoft.com/office/drawing/2016/5/10/chartex" xmlns:cx5="http://schemas.microsoft.com/office/drawing/2016/5/11/chartex" xmlns:cx6="http://schemas.microsoft.com/office/drawing/2016/5/12/chartex" xmlns:cx7="http://schemas.microsoft.com/office/drawing/2016/5/13/chartex" xmlns:cx8="http://schemas.microsoft.com/office/drawing/2016/5/14/chartex" xmlns:mc="http://schemas.openxmlformats.org/markup-compatibility/2006" xmlns:aink="http://schemas.microsoft.com/office/drawing/2016/ink" xmlns:am3d="http://schemas.microsoft.com/office/drawing/2017/model3d" xmlns:o="urn:schemas-microsoft-com:office:office" xmlns:r="http://schemas.openxmlformats.org/officeDocument/2006/relationships" xmlns:m="http://schemas.openxmlformats.org/officeDocument/2006/math" xmlns:v="urn:schemas-microsoft-com:vml" xmlns:wp14="http://schemas.microsoft.com/office/word/2010/wordprocessingDrawing" xmlns:wp="http://schemas.openxmlformats.org/drawingml/2006/wordprocessingDrawing" xmlns:w10="urn:schemas-microsoft-com:office:word" xmlns:w="http://schemas.openxmlformats.org/wordprocessingml/2006/main" xmlns:w14="http://schemas.microsoft.com/office/word/2010/wordml" xmlns:w15="http://schemas.microsoft.com/office/word/2012/wordml" xmlns:w16cid="http://schemas.microsoft.com/office/word/2016/wordml/cid" xmlns:w16se="http://schemas.microsoft.com/office/word/2015/wordml/symex" xmlns:wpg="http://schemas.microsoft.com/office/word/2010/wordprocessingGroup" xmlns:wpi="http://schemas.microsoft.com/office/word/2010/wordprocessingInk" xmlns:wne="http://schemas.microsoft.com/office/word/2006/wordml" xmlns:wps="http://schemas.microsoft.com/office/word/2010/wordprocessingShape" mc:Ignorable="w14 w15 w16se w16cid wp14">
+<w:footnotes xmlns:wpc="http://schemas.microsoft.com/office/word/2010/wordprocessingCanvas" xmlns:cx="http://schemas.microsoft.com/office/drawing/2014/chartex" xmlns:cx1="http://schemas.microsoft.com/office/drawing/2015/9/8/chartex" xmlns:cx2="http://schemas.microsoft.com/office/drawing/2015/10/21/chartex" xmlns:cx3="http://schemas.microsoft.com/office/drawing/2016/5/9/chartex" xmlns:cx4="http://schemas.microsoft.com/office/drawing/2016/5/10/chartex" xmlns:cx5="http://schemas.microsoft.com/office/drawing/2016/5/11/chartex" xmlns:cx6="http://schemas.microsoft.com/office/drawing/2016/5/12/chartex" xmlns:cx7="http://schemas.microsoft.com/office/drawing/2016/5/13/chartex" xmlns:cx8="http://schemas.microsoft.com/office/drawing/2016/5/14/chartex" xmlns:mc="http://schemas.openxmlformats.org/markup-compatibility/2006" xmlns:aink="http://schemas.microsoft.com/office/drawing/2016/ink" xmlns:am3d="http://schemas.microsoft.com/office/drawing/2017/model3d" xmlns:o="urn:schemas-microsoft-com:office:office" xmlns:oel="http://schemas.microsoft.com/office/2019/extlst" xmlns:r="http://schemas.openxmlformats.org/officeDocument/2006/relationships" xmlns:m="http://schemas.openxmlformats.org/officeDocument/2006/math" xmlns:v="urn:schemas-microsoft-com:vml" xmlns:wp14="http://schemas.microsoft.com/office/word/2010/wordprocessingDrawing" xmlns:wp="http://schemas.openxmlformats.org/drawingml/2006/wordprocessingDrawing" xmlns:w10="urn:schemas-microsoft-com:office:word" xmlns:w="http://schemas.openxmlformats.org/wordprocessingml/2006/main" xmlns:w14="http://schemas.microsoft.com/office/word/2010/wordml" xmlns:w15="http://schemas.microsoft.com/office/word/2012/wordml" xmlns:w16cex="http://schemas.microsoft.com/office/word/2018/wordml/cex" xmlns:w16cid="http://schemas.microsoft.com/office/word/2016/wordml/cid" xmlns:w16="http://schemas.microsoft.com/office/word/2018/wordml" xmlns:w16sdtdh="http://schemas.microsoft.com/office/word/2020/wordml/sdtdatahash" xmlns:w16se="http://schemas.microsoft.com/office/word/2015/wordml/symex" xmlns:wpg="http://schemas.microsoft.com/office/word/2010/wordprocessingGroup" xmlns:wpi="http://schemas.microsoft.com/office/word/2010/wordprocessingInk" xmlns:wne="http://schemas.microsoft.com/office/word/2006/wordml" xmlns:wps="http://schemas.microsoft.com/office/word/2010/wordprocessingShape" mc:Ignorable="w14 w15 w16se w16cid w16 w16cex w16sdtdh wp14">
   <w:footnote w:type="separator" w:id="-1">
     <w:p>
       <w:r>
@@ -850,7 +844,7 @@
 </file>
 
 <file path=word/header1.xml><?xml version="1.0" encoding="utf-8"?>
-<w:hdr xmlns:wpc="http://schemas.microsoft.com/office/word/2010/wordprocessingCanvas" xmlns:cx="http://schemas.microsoft.com/office/drawing/2014/chartex" xmlns:cx1="http://schemas.microsoft.com/office/drawing/2015/9/8/chartex" xmlns:cx2="http://schemas.microsoft.com/office/drawing/2015/10/21/chartex" xmlns:cx3="http://schemas.microsoft.com/office/drawing/2016/5/9/chartex" xmlns:cx4="http://schemas.microsoft.com/office/drawing/2016/5/10/chartex" xmlns:cx5="http://schemas.microsoft.com/office/drawing/2016/5/11/chartex" xmlns:cx6="http://schemas.microsoft.com/office/drawing/2016/5/12/chartex" xmlns:cx7="http://schemas.microsoft.com/office/drawing/2016/5/13/chartex" xmlns:cx8="http://schemas.microsoft.com/office/drawing/2016/5/14/chartex" xmlns:mc="http://schemas.openxmlformats.org/markup-compatibility/2006" xmlns:aink="http://schemas.microsoft.com/office/drawing/2016/ink" xmlns:am3d="http://schemas.microsoft.com/office/drawing/2017/model3d" xmlns:o="urn:schemas-microsoft-com:office:office" xmlns:r="http://schemas.openxmlformats.org/officeDocument/2006/relationships" xmlns:m="http://schemas.openxmlformats.org/officeDocument/2006/math" xmlns:v="urn:schemas-microsoft-com:vml" xmlns:wp14="http://schemas.microsoft.com/office/word/2010/wordprocessingDrawing" xmlns:wp="http://schemas.openxmlformats.org/drawingml/2006/wordprocessingDrawing" xmlns:w10="urn:schemas-microsoft-com:office:word" xmlns:w="http://schemas.openxmlformats.org/wordprocessingml/2006/main" xmlns:w14="http://schemas.microsoft.com/office/word/2010/wordml" xmlns:w15="http://schemas.microsoft.com/office/word/2012/wordml" xmlns:w16cid="http://schemas.microsoft.com/office/word/2016/wordml/cid" xmlns:w16se="http://schemas.microsoft.com/office/word/2015/wordml/symex" xmlns:wpg="http://schemas.microsoft.com/office/word/2010/wordprocessingGroup" xmlns:wpi="http://schemas.microsoft.com/office/word/2010/wordprocessingInk" xmlns:wne="http://schemas.microsoft.com/office/word/2006/wordml" xmlns:wps="http://schemas.microsoft.com/office/word/2010/wordprocessingShape" mc:Ignorable="w14 w15 w16se w16cid wp14">
+<w:hdr xmlns:wpc="http://schemas.microsoft.com/office/word/2010/wordprocessingCanvas" xmlns:cx="http://schemas.microsoft.com/office/drawing/2014/chartex" xmlns:cx1="http://schemas.microsoft.com/office/drawing/2015/9/8/chartex" xmlns:cx2="http://schemas.microsoft.com/office/drawing/2015/10/21/chartex" xmlns:cx3="http://schemas.microsoft.com/office/drawing/2016/5/9/chartex" xmlns:cx4="http://schemas.microsoft.com/office/drawing/2016/5/10/chartex" xmlns:cx5="http://schemas.microsoft.com/office/drawing/2016/5/11/chartex" xmlns:cx6="http://schemas.microsoft.com/office/drawing/2016/5/12/chartex" xmlns:cx7="http://schemas.microsoft.com/office/drawing/2016/5/13/chartex" xmlns:cx8="http://schemas.microsoft.com/office/drawing/2016/5/14/chartex" xmlns:mc="http://schemas.openxmlformats.org/markup-compatibility/2006" xmlns:aink="http://schemas.microsoft.com/office/drawing/2016/ink" xmlns:am3d="http://schemas.microsoft.com/office/drawing/2017/model3d" xmlns:o="urn:schemas-microsoft-com:office:office" xmlns:oel="http://schemas.microsoft.com/office/2019/extlst" xmlns:r="http://schemas.openxmlformats.org/officeDocument/2006/relationships" xmlns:m="http://schemas.openxmlformats.org/officeDocument/2006/math" xmlns:v="urn:schemas-microsoft-com:vml" xmlns:wp14="http://schemas.microsoft.com/office/word/2010/wordprocessingDrawing" xmlns:wp="http://schemas.openxmlformats.org/drawingml/2006/wordprocessingDrawing" xmlns:w10="urn:schemas-microsoft-com:office:word" xmlns:w="http://schemas.openxmlformats.org/wordprocessingml/2006/main" xmlns:w14="http://schemas.microsoft.com/office/word/2010/wordml" xmlns:w15="http://schemas.microsoft.com/office/word/2012/wordml" xmlns:w16cex="http://schemas.microsoft.com/office/word/2018/wordml/cex" xmlns:w16cid="http://schemas.microsoft.com/office/word/2016/wordml/cid" xmlns:w16="http://schemas.microsoft.com/office/word/2018/wordml" xmlns:w16sdtdh="http://schemas.microsoft.com/office/word/2020/wordml/sdtdatahash" xmlns:w16se="http://schemas.microsoft.com/office/word/2015/wordml/symex" xmlns:wpg="http://schemas.microsoft.com/office/word/2010/wordprocessingGroup" xmlns:wpi="http://schemas.microsoft.com/office/word/2010/wordprocessingInk" xmlns:wne="http://schemas.microsoft.com/office/word/2006/wordml" xmlns:wps="http://schemas.microsoft.com/office/word/2010/wordprocessingShape" mc:Ignorable="w14 w15 w16se w16cid w16 w16cex w16sdtdh wp14">
   <w:p>
     <w:pPr>
       <w:pBdr>
@@ -875,7 +869,7 @@
         <w:color w:val="000000"/>
       </w:rPr>
       <w:drawing>
-        <wp:anchor distT="0" distB="0" distL="114300" distR="114300" simplePos="0" relativeHeight="251658240" behindDoc="0" locked="0" layoutInCell="1" hidden="0" allowOverlap="1">
+        <wp:anchor distT="0" distB="0" distL="114300" distR="114300" simplePos="0" relativeHeight="251658240" behindDoc="0" locked="0" layoutInCell="1" hidden="0" allowOverlap="1" wp14:anchorId="2A6D0A35" wp14:editId="342D66BA">
           <wp:simplePos x="0" y="0"/>
           <wp:positionH relativeFrom="margin">
             <wp:posOffset>4142740</wp:posOffset>
@@ -941,7 +935,7 @@
 </file>
 
 <file path=word/numbering.xml><?xml version="1.0" encoding="utf-8"?>
-<w:numbering xmlns:wpc="http://schemas.microsoft.com/office/word/2010/wordprocessingCanvas" xmlns:cx="http://schemas.microsoft.com/office/drawing/2014/chartex" xmlns:cx1="http://schemas.microsoft.com/office/drawing/2015/9/8/chartex" xmlns:cx2="http://schemas.microsoft.com/office/drawing/2015/10/21/chartex" xmlns:cx3="http://schemas.microsoft.com/office/drawing/2016/5/9/chartex" xmlns:cx4="http://schemas.microsoft.com/office/drawing/2016/5/10/chartex" xmlns:cx5="http://schemas.microsoft.com/office/drawing/2016/5/11/chartex" xmlns:cx6="http://schemas.microsoft.com/office/drawing/2016/5/12/chartex" xmlns:cx7="http://schemas.microsoft.com/office/drawing/2016/5/13/chartex" xmlns:cx8="http://schemas.microsoft.com/office/drawing/2016/5/14/chartex" xmlns:mc="http://schemas.openxmlformats.org/markup-compatibility/2006" xmlns:aink="http://schemas.microsoft.com/office/drawing/2016/ink" xmlns:am3d="http://schemas.microsoft.com/office/drawing/2017/model3d" xmlns:o="urn:schemas-microsoft-com:office:office" xmlns:r="http://schemas.openxmlformats.org/officeDocument/2006/relationships" xmlns:m="http://schemas.openxmlformats.org/officeDocument/2006/math" xmlns:v="urn:schemas-microsoft-com:vml" xmlns:wp14="http://schemas.microsoft.com/office/word/2010/wordprocessingDrawing" xmlns:wp="http://schemas.openxmlformats.org/drawingml/2006/wordprocessingDrawing" xmlns:w10="urn:schemas-microsoft-com:office:word" xmlns:w="http://schemas.openxmlformats.org/wordprocessingml/2006/main" xmlns:w14="http://schemas.microsoft.com/office/word/2010/wordml" xmlns:w15="http://schemas.microsoft.com/office/word/2012/wordml" xmlns:w16cid="http://schemas.microsoft.com/office/word/2016/wordml/cid" xmlns:w16se="http://schemas.microsoft.com/office/word/2015/wordml/symex" xmlns:wpg="http://schemas.microsoft.com/office/word/2010/wordprocessingGroup" xmlns:wpi="http://schemas.microsoft.com/office/word/2010/wordprocessingInk" xmlns:wne="http://schemas.microsoft.com/office/word/2006/wordml" xmlns:wps="http://schemas.microsoft.com/office/word/2010/wordprocessingShape" mc:Ignorable="w14 w15 w16se w16cid wp14">
+<w:numbering xmlns:wpc="http://schemas.microsoft.com/office/word/2010/wordprocessingCanvas" xmlns:cx="http://schemas.microsoft.com/office/drawing/2014/chartex" xmlns:cx1="http://schemas.microsoft.com/office/drawing/2015/9/8/chartex" xmlns:cx2="http://schemas.microsoft.com/office/drawing/2015/10/21/chartex" xmlns:cx3="http://schemas.microsoft.com/office/drawing/2016/5/9/chartex" xmlns:cx4="http://schemas.microsoft.com/office/drawing/2016/5/10/chartex" xmlns:cx5="http://schemas.microsoft.com/office/drawing/2016/5/11/chartex" xmlns:cx6="http://schemas.microsoft.com/office/drawing/2016/5/12/chartex" xmlns:cx7="http://schemas.microsoft.com/office/drawing/2016/5/13/chartex" xmlns:cx8="http://schemas.microsoft.com/office/drawing/2016/5/14/chartex" xmlns:mc="http://schemas.openxmlformats.org/markup-compatibility/2006" xmlns:aink="http://schemas.microsoft.com/office/drawing/2016/ink" xmlns:am3d="http://schemas.microsoft.com/office/drawing/2017/model3d" xmlns:o="urn:schemas-microsoft-com:office:office" xmlns:oel="http://schemas.microsoft.com/office/2019/extlst" xmlns:r="http://schemas.openxmlformats.org/officeDocument/2006/relationships" xmlns:m="http://schemas.openxmlformats.org/officeDocument/2006/math" xmlns:v="urn:schemas-microsoft-com:vml" xmlns:wp14="http://schemas.microsoft.com/office/word/2010/wordprocessingDrawing" xmlns:wp="http://schemas.openxmlformats.org/drawingml/2006/wordprocessingDrawing" xmlns:w10="urn:schemas-microsoft-com:office:word" xmlns:w="http://schemas.openxmlformats.org/wordprocessingml/2006/main" xmlns:w14="http://schemas.microsoft.com/office/word/2010/wordml" xmlns:w15="http://schemas.microsoft.com/office/word/2012/wordml" xmlns:w16cex="http://schemas.microsoft.com/office/word/2018/wordml/cex" xmlns:w16cid="http://schemas.microsoft.com/office/word/2016/wordml/cid" xmlns:w16="http://schemas.microsoft.com/office/word/2018/wordml" xmlns:w16sdtdh="http://schemas.microsoft.com/office/word/2020/wordml/sdtdatahash" xmlns:w16se="http://schemas.microsoft.com/office/word/2015/wordml/symex" xmlns:wpg="http://schemas.microsoft.com/office/word/2010/wordprocessingGroup" xmlns:wpi="http://schemas.microsoft.com/office/word/2010/wordprocessingInk" xmlns:wne="http://schemas.microsoft.com/office/word/2006/wordml" xmlns:wps="http://schemas.microsoft.com/office/word/2010/wordprocessingShape" mc:Ignorable="w14 w15 w16se w16cid w16 w16cex w16sdtdh wp14">
   <w:abstractNum w:abstractNumId="0" w15:restartNumberingAfterBreak="0">
     <w:nsid w:val="027028E4"/>
     <w:multiLevelType w:val="hybridMultilevel"/>
@@ -1253,20 +1247,20 @@
       </w:rPr>
     </w:lvl>
   </w:abstractNum>
-  <w:num w:numId="1">
+  <w:num w:numId="1" w16cid:durableId="419567941">
     <w:abstractNumId w:val="1"/>
   </w:num>
-  <w:num w:numId="2">
+  <w:num w:numId="2" w16cid:durableId="766197198">
     <w:abstractNumId w:val="0"/>
   </w:num>
-  <w:num w:numId="3">
+  <w:num w:numId="3" w16cid:durableId="1397122089">
     <w:abstractNumId w:val="2"/>
   </w:num>
 </w:numbering>
 </file>
 
 <file path=word/styles.xml><?xml version="1.0" encoding="utf-8"?>
-<w:styles xmlns:mc="http://schemas.openxmlformats.org/markup-compatibility/2006" xmlns:r="http://schemas.openxmlformats.org/officeDocument/2006/relationships" xmlns:w="http://schemas.openxmlformats.org/wordprocessingml/2006/main" xmlns:w14="http://schemas.microsoft.com/office/word/2010/wordml" xmlns:w15="http://schemas.microsoft.com/office/word/2012/wordml" xmlns:w16cid="http://schemas.microsoft.com/office/word/2016/wordml/cid" xmlns:w16se="http://schemas.microsoft.com/office/word/2015/wordml/symex" mc:Ignorable="w14 w15 w16se w16cid">
+<w:styles xmlns:mc="http://schemas.openxmlformats.org/markup-compatibility/2006" xmlns:r="http://schemas.openxmlformats.org/officeDocument/2006/relationships" xmlns:w="http://schemas.openxmlformats.org/wordprocessingml/2006/main" xmlns:w14="http://schemas.microsoft.com/office/word/2010/wordml" xmlns:w15="http://schemas.microsoft.com/office/word/2012/wordml" xmlns:w16cex="http://schemas.microsoft.com/office/word/2018/wordml/cex" xmlns:w16cid="http://schemas.microsoft.com/office/word/2016/wordml/cid" xmlns:w16="http://schemas.microsoft.com/office/word/2018/wordml" xmlns:w16sdtdh="http://schemas.microsoft.com/office/word/2020/wordml/sdtdatahash" xmlns:w16se="http://schemas.microsoft.com/office/word/2015/wordml/symex" mc:Ignorable="w14 w15 w16se w16cid w16 w16cex w16sdtdh">
   <w:docDefaults>
     <w:rPrDefault>
       <w:rPr>
@@ -1278,7 +1272,7 @@
     </w:rPrDefault>
     <w:pPrDefault/>
   </w:docDefaults>
-  <w:latentStyles w:defLockedState="0" w:defUIPriority="99" w:defSemiHidden="0" w:defUnhideWhenUsed="0" w:defQFormat="0" w:count="375">
+  <w:latentStyles w:defLockedState="0" w:defUIPriority="99" w:defSemiHidden="0" w:defUnhideWhenUsed="0" w:defQFormat="0" w:count="376">
     <w:lsdException w:name="Normal" w:uiPriority="0" w:qFormat="1"/>
     <w:lsdException w:name="heading 1" w:uiPriority="9" w:qFormat="1"/>
     <w:lsdException w:name="heading 2" w:semiHidden="1" w:uiPriority="9" w:unhideWhenUsed="1" w:qFormat="1"/>
@@ -1654,6 +1648,7 @@
     <w:lsdException w:name="Smart Hyperlink" w:semiHidden="1" w:unhideWhenUsed="1"/>
     <w:lsdException w:name="Hashtag" w:semiHidden="1" w:unhideWhenUsed="1"/>
     <w:lsdException w:name="Unresolved Mention" w:semiHidden="1" w:unhideWhenUsed="1"/>
+    <w:lsdException w:name="Smart Link" w:semiHidden="1" w:unhideWhenUsed="1"/>
   </w:latentStyles>
   <w:style w:type="paragraph" w:default="1" w:styleId="Normal">
     <w:name w:val="Normal"/>
@@ -2013,9 +2008,7 @@
       <w:tblStyleRowBandSize w:val="1"/>
       <w:tblStyleColBandSize w:val="1"/>
       <w:tblCellMar>
-        <w:top w:w="0" w:type="dxa"/>
         <w:left w:w="108" w:type="dxa"/>
-        <w:bottom w:w="0" w:type="dxa"/>
         <w:right w:w="108" w:type="dxa"/>
       </w:tblCellMar>
     </w:tblPr>
@@ -2026,9 +2019,7 @@
       <w:tblStyleRowBandSize w:val="1"/>
       <w:tblStyleColBandSize w:val="1"/>
       <w:tblCellMar>
-        <w:top w:w="0" w:type="dxa"/>
         <w:left w:w="108" w:type="dxa"/>
-        <w:bottom w:w="0" w:type="dxa"/>
         <w:right w:w="108" w:type="dxa"/>
       </w:tblCellMar>
     </w:tblPr>
@@ -2039,9 +2030,7 @@
       <w:tblStyleRowBandSize w:val="1"/>
       <w:tblStyleColBandSize w:val="1"/>
       <w:tblCellMar>
-        <w:top w:w="0" w:type="dxa"/>
         <w:left w:w="108" w:type="dxa"/>
-        <w:bottom w:w="0" w:type="dxa"/>
         <w:right w:w="108" w:type="dxa"/>
       </w:tblCellMar>
     </w:tblPr>
@@ -2052,9 +2041,7 @@
       <w:tblStyleRowBandSize w:val="1"/>
       <w:tblStyleColBandSize w:val="1"/>
       <w:tblCellMar>
-        <w:top w:w="0" w:type="dxa"/>
         <w:left w:w="108" w:type="dxa"/>
-        <w:bottom w:w="0" w:type="dxa"/>
         <w:right w:w="108" w:type="dxa"/>
       </w:tblCellMar>
     </w:tblPr>
@@ -2065,9 +2052,7 @@
       <w:tblStyleRowBandSize w:val="1"/>
       <w:tblStyleColBandSize w:val="1"/>
       <w:tblCellMar>
-        <w:top w:w="0" w:type="dxa"/>
         <w:left w:w="108" w:type="dxa"/>
-        <w:bottom w:w="0" w:type="dxa"/>
         <w:right w:w="108" w:type="dxa"/>
       </w:tblCellMar>
     </w:tblPr>
@@ -2078,9 +2063,7 @@
       <w:tblStyleRowBandSize w:val="1"/>
       <w:tblStyleColBandSize w:val="1"/>
       <w:tblCellMar>
-        <w:top w:w="0" w:type="dxa"/>
         <w:left w:w="108" w:type="dxa"/>
-        <w:bottom w:w="0" w:type="dxa"/>
         <w:right w:w="108" w:type="dxa"/>
       </w:tblCellMar>
     </w:tblPr>
@@ -2091,9 +2074,7 @@
       <w:tblStyleRowBandSize w:val="1"/>
       <w:tblStyleColBandSize w:val="1"/>
       <w:tblCellMar>
-        <w:top w:w="0" w:type="dxa"/>
         <w:left w:w="108" w:type="dxa"/>
-        <w:bottom w:w="0" w:type="dxa"/>
         <w:right w:w="108" w:type="dxa"/>
       </w:tblCellMar>
     </w:tblPr>
@@ -2104,9 +2085,7 @@
       <w:tblStyleRowBandSize w:val="1"/>
       <w:tblStyleColBandSize w:val="1"/>
       <w:tblCellMar>
-        <w:top w:w="0" w:type="dxa"/>
         <w:left w:w="108" w:type="dxa"/>
-        <w:bottom w:w="0" w:type="dxa"/>
         <w:right w:w="108" w:type="dxa"/>
       </w:tblCellMar>
     </w:tblPr>

</xml_diff>